<commit_message>
Se añadio las minutas de la entrega y retrospectiva del 4to Sprint
</commit_message>
<xml_diff>
--- a/Documentos/Minutas/Minuta No.9.docx
+++ b/Documentos/Minutas/Minuta No.9.docx
@@ -1,6 +1,6 @@
 
 <file path=word/document.xml><?xml version="1.0" encoding="utf-8"?>
-<w:document xmlns:wpc="http://schemas.microsoft.com/office/word/2010/wordprocessingCanvas" xmlns:mc="http://schemas.openxmlformats.org/markup-compatibility/2006" xmlns:o="urn:schemas-microsoft-com:office:office" xmlns:r="http://schemas.openxmlformats.org/officeDocument/2006/relationships" xmlns:m="http://schemas.openxmlformats.org/officeDocument/2006/math" xmlns:v="urn:schemas-microsoft-com:vml" xmlns:wp14="http://schemas.microsoft.com/office/word/2010/wordprocessingDrawing" xmlns:wp="http://schemas.openxmlformats.org/drawingml/2006/wordprocessingDrawing" xmlns:w10="urn:schemas-microsoft-com:office:word" xmlns:w="http://schemas.openxmlformats.org/wordprocessingml/2006/main" xmlns:w14="http://schemas.microsoft.com/office/word/2010/wordml" xmlns:w15="http://schemas.microsoft.com/office/word/2012/wordml" xmlns:wpg="http://schemas.microsoft.com/office/word/2010/wordprocessingGroup" xmlns:wpi="http://schemas.microsoft.com/office/word/2010/wordprocessingInk" xmlns:wne="http://schemas.microsoft.com/office/word/2006/wordml" xmlns:wps="http://schemas.microsoft.com/office/word/2010/wordprocessingShape" mc:Ignorable="w14 w15 wp14">
+<w:document xmlns:wpc="http://schemas.microsoft.com/office/word/2010/wordprocessingCanvas" xmlns:cx="http://schemas.microsoft.com/office/drawing/2014/chartex" xmlns:cx1="http://schemas.microsoft.com/office/drawing/2015/9/8/chartex" xmlns:cx2="http://schemas.microsoft.com/office/drawing/2015/10/21/chartex" xmlns:cx3="http://schemas.microsoft.com/office/drawing/2016/5/9/chartex" xmlns:cx4="http://schemas.microsoft.com/office/drawing/2016/5/10/chartex" xmlns:cx5="http://schemas.microsoft.com/office/drawing/2016/5/11/chartex" xmlns:cx6="http://schemas.microsoft.com/office/drawing/2016/5/12/chartex" xmlns:cx7="http://schemas.microsoft.com/office/drawing/2016/5/13/chartex" xmlns:cx8="http://schemas.microsoft.com/office/drawing/2016/5/14/chartex" xmlns:mc="http://schemas.openxmlformats.org/markup-compatibility/2006" xmlns:aink="http://schemas.microsoft.com/office/drawing/2016/ink" xmlns:am3d="http://schemas.microsoft.com/office/drawing/2017/model3d" xmlns:o="urn:schemas-microsoft-com:office:office" xmlns:r="http://schemas.openxmlformats.org/officeDocument/2006/relationships" xmlns:m="http://schemas.openxmlformats.org/officeDocument/2006/math" xmlns:v="urn:schemas-microsoft-com:vml" xmlns:wp14="http://schemas.microsoft.com/office/word/2010/wordprocessingDrawing" xmlns:wp="http://schemas.openxmlformats.org/drawingml/2006/wordprocessingDrawing" xmlns:w10="urn:schemas-microsoft-com:office:word" xmlns:w="http://schemas.openxmlformats.org/wordprocessingml/2006/main" xmlns:w14="http://schemas.microsoft.com/office/word/2010/wordml" xmlns:w15="http://schemas.microsoft.com/office/word/2012/wordml" xmlns:w16cid="http://schemas.microsoft.com/office/word/2016/wordml/cid" xmlns:w16se="http://schemas.microsoft.com/office/word/2015/wordml/symex" xmlns:wpg="http://schemas.microsoft.com/office/word/2010/wordprocessingGroup" xmlns:wpi="http://schemas.microsoft.com/office/word/2010/wordprocessingInk" xmlns:wne="http://schemas.microsoft.com/office/word/2006/wordml" xmlns:wps="http://schemas.microsoft.com/office/word/2010/wordprocessingShape" mc:Ignorable="w14 w15 w16se w16cid wp14">
   <w:body>
     <w:p>
       <w:pPr>
@@ -200,53 +200,30 @@
           <w:rFonts w:ascii="Arial" w:hAnsi="Arial" w:cs="Arial"/>
           <w:sz w:val="18"/>
         </w:rPr>
+        <w:t xml:space="preserve"> Scrum Team junto con el cliente para realizar la </w:t>
+      </w:r>
+      <w:r>
+        <w:rPr>
+          <w:rFonts w:ascii="Arial" w:hAnsi="Arial" w:cs="Arial"/>
+          <w:sz w:val="18"/>
+        </w:rPr>
+        <w:t xml:space="preserve">última </w:t>
+      </w:r>
+      <w:r>
+        <w:rPr>
+          <w:rFonts w:ascii="Arial" w:hAnsi="Arial" w:cs="Arial"/>
+          <w:sz w:val="18"/>
+        </w:rPr>
+        <w:t>entrega</w:t>
+      </w:r>
+      <w:bookmarkStart w:id="0" w:name="_GoBack"/>
+      <w:bookmarkEnd w:id="0"/>
+      <w:r>
+        <w:rPr>
+          <w:rFonts w:ascii="Arial" w:hAnsi="Arial" w:cs="Arial"/>
+          <w:sz w:val="18"/>
+        </w:rPr>
         <w:t xml:space="preserve"> </w:t>
-      </w:r>
-      <w:proofErr w:type="spellStart"/>
-      <w:r>
-        <w:rPr>
-          <w:rFonts w:ascii="Arial" w:hAnsi="Arial" w:cs="Arial"/>
-          <w:sz w:val="18"/>
-        </w:rPr>
-        <w:t>Scrum</w:t>
-      </w:r>
-      <w:proofErr w:type="spellEnd"/>
-      <w:r>
-        <w:rPr>
-          <w:rFonts w:ascii="Arial" w:hAnsi="Arial" w:cs="Arial"/>
-          <w:sz w:val="18"/>
-        </w:rPr>
-        <w:t xml:space="preserve"> </w:t>
-      </w:r>
-      <w:proofErr w:type="spellStart"/>
-      <w:r>
-        <w:rPr>
-          <w:rFonts w:ascii="Arial" w:hAnsi="Arial" w:cs="Arial"/>
-          <w:sz w:val="18"/>
-        </w:rPr>
-        <w:t>Team</w:t>
-      </w:r>
-      <w:proofErr w:type="spellEnd"/>
-      <w:r>
-        <w:rPr>
-          <w:rFonts w:ascii="Arial" w:hAnsi="Arial" w:cs="Arial"/>
-          <w:sz w:val="18"/>
-        </w:rPr>
-        <w:t xml:space="preserve"> junto con el cliente para realizar la </w:t>
-      </w:r>
-      <w:r>
-        <w:rPr>
-          <w:rFonts w:ascii="Arial" w:hAnsi="Arial" w:cs="Arial"/>
-          <w:sz w:val="18"/>
-        </w:rPr>
-        <w:t xml:space="preserve">última </w:t>
-      </w:r>
-      <w:r>
-        <w:rPr>
-          <w:rFonts w:ascii="Arial" w:hAnsi="Arial" w:cs="Arial"/>
-          <w:sz w:val="18"/>
-        </w:rPr>
-        <w:t xml:space="preserve">entrega del </w:t>
       </w:r>
       <w:r>
         <w:rPr>
@@ -748,39 +725,7 @@
           <w:rFonts w:ascii="Arial" w:hAnsi="Arial" w:cs="Arial"/>
           <w:sz w:val="18"/>
         </w:rPr>
-        <w:t xml:space="preserve">El </w:t>
-      </w:r>
-      <w:proofErr w:type="spellStart"/>
-      <w:r>
-        <w:rPr>
-          <w:rFonts w:ascii="Arial" w:hAnsi="Arial" w:cs="Arial"/>
-          <w:sz w:val="18"/>
-        </w:rPr>
-        <w:t>Scrum</w:t>
-      </w:r>
-      <w:proofErr w:type="spellEnd"/>
-      <w:r>
-        <w:rPr>
-          <w:rFonts w:ascii="Arial" w:hAnsi="Arial" w:cs="Arial"/>
-          <w:sz w:val="18"/>
-        </w:rPr>
-        <w:t xml:space="preserve"> </w:t>
-      </w:r>
-      <w:proofErr w:type="spellStart"/>
-      <w:r>
-        <w:rPr>
-          <w:rFonts w:ascii="Arial" w:hAnsi="Arial" w:cs="Arial"/>
-          <w:sz w:val="18"/>
-        </w:rPr>
-        <w:t>Team</w:t>
-      </w:r>
-      <w:proofErr w:type="spellEnd"/>
-      <w:r>
-        <w:rPr>
-          <w:rFonts w:ascii="Arial" w:hAnsi="Arial" w:cs="Arial"/>
-          <w:sz w:val="18"/>
-        </w:rPr>
-        <w:t xml:space="preserve"> realiz</w:t>
+        <w:t>El Scrum Team realiz</w:t>
       </w:r>
       <w:r>
         <w:rPr>
@@ -810,8 +755,6 @@
         </w:rPr>
         <w:t>,</w:t>
       </w:r>
-      <w:bookmarkStart w:id="0" w:name="_GoBack"/>
-      <w:bookmarkEnd w:id="0"/>
       <w:r>
         <w:rPr>
           <w:rFonts w:ascii="Arial" w:hAnsi="Arial" w:cs="Arial"/>
@@ -1037,39 +980,7 @@
           <w:rFonts w:ascii="Arial" w:hAnsi="Arial" w:cs="Arial"/>
           <w:sz w:val="18"/>
         </w:rPr>
-        <w:t xml:space="preserve"> parte del </w:t>
-      </w:r>
-      <w:proofErr w:type="spellStart"/>
-      <w:r>
-        <w:rPr>
-          <w:rFonts w:ascii="Arial" w:hAnsi="Arial" w:cs="Arial"/>
-          <w:sz w:val="18"/>
-        </w:rPr>
-        <w:t>Scrum</w:t>
-      </w:r>
-      <w:proofErr w:type="spellEnd"/>
-      <w:r>
-        <w:rPr>
-          <w:rFonts w:ascii="Arial" w:hAnsi="Arial" w:cs="Arial"/>
-          <w:sz w:val="18"/>
-        </w:rPr>
-        <w:t xml:space="preserve"> </w:t>
-      </w:r>
-      <w:proofErr w:type="spellStart"/>
-      <w:r>
-        <w:rPr>
-          <w:rFonts w:ascii="Arial" w:hAnsi="Arial" w:cs="Arial"/>
-          <w:sz w:val="18"/>
-        </w:rPr>
-        <w:t>Team</w:t>
-      </w:r>
-      <w:proofErr w:type="spellEnd"/>
-      <w:r>
-        <w:rPr>
-          <w:rFonts w:ascii="Arial" w:hAnsi="Arial" w:cs="Arial"/>
-          <w:sz w:val="18"/>
-        </w:rPr>
-        <w:t xml:space="preserve">, </w:t>
+        <w:t xml:space="preserve"> parte del Scrum Team, </w:t>
       </w:r>
       <w:r>
         <w:rPr>
@@ -1534,7 +1445,7 @@
 </file>
 
 <file path=word/endnotes.xml><?xml version="1.0" encoding="utf-8"?>
-<w:endnotes xmlns:wpc="http://schemas.microsoft.com/office/word/2010/wordprocessingCanvas" xmlns:mc="http://schemas.openxmlformats.org/markup-compatibility/2006" xmlns:o="urn:schemas-microsoft-com:office:office" xmlns:r="http://schemas.openxmlformats.org/officeDocument/2006/relationships" xmlns:m="http://schemas.openxmlformats.org/officeDocument/2006/math" xmlns:v="urn:schemas-microsoft-com:vml" xmlns:wp14="http://schemas.microsoft.com/office/word/2010/wordprocessingDrawing" xmlns:wp="http://schemas.openxmlformats.org/drawingml/2006/wordprocessingDrawing" xmlns:w10="urn:schemas-microsoft-com:office:word" xmlns:w="http://schemas.openxmlformats.org/wordprocessingml/2006/main" xmlns:w14="http://schemas.microsoft.com/office/word/2010/wordml" xmlns:w15="http://schemas.microsoft.com/office/word/2012/wordml" xmlns:wpg="http://schemas.microsoft.com/office/word/2010/wordprocessingGroup" xmlns:wpi="http://schemas.microsoft.com/office/word/2010/wordprocessingInk" xmlns:wne="http://schemas.microsoft.com/office/word/2006/wordml" xmlns:wps="http://schemas.microsoft.com/office/word/2010/wordprocessingShape" mc:Ignorable="w14 w15 wp14">
+<w:endnotes xmlns:wpc="http://schemas.microsoft.com/office/word/2010/wordprocessingCanvas" xmlns:cx="http://schemas.microsoft.com/office/drawing/2014/chartex" xmlns:cx1="http://schemas.microsoft.com/office/drawing/2015/9/8/chartex" xmlns:cx2="http://schemas.microsoft.com/office/drawing/2015/10/21/chartex" xmlns:cx3="http://schemas.microsoft.com/office/drawing/2016/5/9/chartex" xmlns:cx4="http://schemas.microsoft.com/office/drawing/2016/5/10/chartex" xmlns:cx5="http://schemas.microsoft.com/office/drawing/2016/5/11/chartex" xmlns:cx6="http://schemas.microsoft.com/office/drawing/2016/5/12/chartex" xmlns:cx7="http://schemas.microsoft.com/office/drawing/2016/5/13/chartex" xmlns:cx8="http://schemas.microsoft.com/office/drawing/2016/5/14/chartex" xmlns:mc="http://schemas.openxmlformats.org/markup-compatibility/2006" xmlns:aink="http://schemas.microsoft.com/office/drawing/2016/ink" xmlns:am3d="http://schemas.microsoft.com/office/drawing/2017/model3d" xmlns:o="urn:schemas-microsoft-com:office:office" xmlns:r="http://schemas.openxmlformats.org/officeDocument/2006/relationships" xmlns:m="http://schemas.openxmlformats.org/officeDocument/2006/math" xmlns:v="urn:schemas-microsoft-com:vml" xmlns:wp14="http://schemas.microsoft.com/office/word/2010/wordprocessingDrawing" xmlns:wp="http://schemas.openxmlformats.org/drawingml/2006/wordprocessingDrawing" xmlns:w10="urn:schemas-microsoft-com:office:word" xmlns:w="http://schemas.openxmlformats.org/wordprocessingml/2006/main" xmlns:w14="http://schemas.microsoft.com/office/word/2010/wordml" xmlns:w15="http://schemas.microsoft.com/office/word/2012/wordml" xmlns:w16cid="http://schemas.microsoft.com/office/word/2016/wordml/cid" xmlns:w16se="http://schemas.microsoft.com/office/word/2015/wordml/symex" xmlns:wpg="http://schemas.microsoft.com/office/word/2010/wordprocessingGroup" xmlns:wpi="http://schemas.microsoft.com/office/word/2010/wordprocessingInk" xmlns:wne="http://schemas.microsoft.com/office/word/2006/wordml" xmlns:wps="http://schemas.microsoft.com/office/word/2010/wordprocessingShape" mc:Ignorable="w14 w15 w16se w16cid wp14">
   <w:endnote w:type="separator" w:id="-1">
     <w:p>
       <w:pPr>
@@ -1559,7 +1470,7 @@
 </file>
 
 <file path=word/footnotes.xml><?xml version="1.0" encoding="utf-8"?>
-<w:footnotes xmlns:wpc="http://schemas.microsoft.com/office/word/2010/wordprocessingCanvas" xmlns:mc="http://schemas.openxmlformats.org/markup-compatibility/2006" xmlns:o="urn:schemas-microsoft-com:office:office" xmlns:r="http://schemas.openxmlformats.org/officeDocument/2006/relationships" xmlns:m="http://schemas.openxmlformats.org/officeDocument/2006/math" xmlns:v="urn:schemas-microsoft-com:vml" xmlns:wp14="http://schemas.microsoft.com/office/word/2010/wordprocessingDrawing" xmlns:wp="http://schemas.openxmlformats.org/drawingml/2006/wordprocessingDrawing" xmlns:w10="urn:schemas-microsoft-com:office:word" xmlns:w="http://schemas.openxmlformats.org/wordprocessingml/2006/main" xmlns:w14="http://schemas.microsoft.com/office/word/2010/wordml" xmlns:w15="http://schemas.microsoft.com/office/word/2012/wordml" xmlns:wpg="http://schemas.microsoft.com/office/word/2010/wordprocessingGroup" xmlns:wpi="http://schemas.microsoft.com/office/word/2010/wordprocessingInk" xmlns:wne="http://schemas.microsoft.com/office/word/2006/wordml" xmlns:wps="http://schemas.microsoft.com/office/word/2010/wordprocessingShape" mc:Ignorable="w14 w15 wp14">
+<w:footnotes xmlns:wpc="http://schemas.microsoft.com/office/word/2010/wordprocessingCanvas" xmlns:cx="http://schemas.microsoft.com/office/drawing/2014/chartex" xmlns:cx1="http://schemas.microsoft.com/office/drawing/2015/9/8/chartex" xmlns:cx2="http://schemas.microsoft.com/office/drawing/2015/10/21/chartex" xmlns:cx3="http://schemas.microsoft.com/office/drawing/2016/5/9/chartex" xmlns:cx4="http://schemas.microsoft.com/office/drawing/2016/5/10/chartex" xmlns:cx5="http://schemas.microsoft.com/office/drawing/2016/5/11/chartex" xmlns:cx6="http://schemas.microsoft.com/office/drawing/2016/5/12/chartex" xmlns:cx7="http://schemas.microsoft.com/office/drawing/2016/5/13/chartex" xmlns:cx8="http://schemas.microsoft.com/office/drawing/2016/5/14/chartex" xmlns:mc="http://schemas.openxmlformats.org/markup-compatibility/2006" xmlns:aink="http://schemas.microsoft.com/office/drawing/2016/ink" xmlns:am3d="http://schemas.microsoft.com/office/drawing/2017/model3d" xmlns:o="urn:schemas-microsoft-com:office:office" xmlns:r="http://schemas.openxmlformats.org/officeDocument/2006/relationships" xmlns:m="http://schemas.openxmlformats.org/officeDocument/2006/math" xmlns:v="urn:schemas-microsoft-com:vml" xmlns:wp14="http://schemas.microsoft.com/office/word/2010/wordprocessingDrawing" xmlns:wp="http://schemas.openxmlformats.org/drawingml/2006/wordprocessingDrawing" xmlns:w10="urn:schemas-microsoft-com:office:word" xmlns:w="http://schemas.openxmlformats.org/wordprocessingml/2006/main" xmlns:w14="http://schemas.microsoft.com/office/word/2010/wordml" xmlns:w15="http://schemas.microsoft.com/office/word/2012/wordml" xmlns:w16cid="http://schemas.microsoft.com/office/word/2016/wordml/cid" xmlns:w16se="http://schemas.microsoft.com/office/word/2015/wordml/symex" xmlns:wpg="http://schemas.microsoft.com/office/word/2010/wordprocessingGroup" xmlns:wpi="http://schemas.microsoft.com/office/word/2010/wordprocessingInk" xmlns:wne="http://schemas.microsoft.com/office/word/2006/wordml" xmlns:wps="http://schemas.microsoft.com/office/word/2010/wordprocessingShape" mc:Ignorable="w14 w15 w16se w16cid wp14">
   <w:footnote w:type="separator" w:id="-1">
     <w:p>
       <w:pPr>
@@ -1584,7 +1495,7 @@
 </file>
 
 <file path=word/header1.xml><?xml version="1.0" encoding="utf-8"?>
-<w:hdr xmlns:wpc="http://schemas.microsoft.com/office/word/2010/wordprocessingCanvas" xmlns:mc="http://schemas.openxmlformats.org/markup-compatibility/2006" xmlns:o="urn:schemas-microsoft-com:office:office" xmlns:r="http://schemas.openxmlformats.org/officeDocument/2006/relationships" xmlns:m="http://schemas.openxmlformats.org/officeDocument/2006/math" xmlns:v="urn:schemas-microsoft-com:vml" xmlns:wp14="http://schemas.microsoft.com/office/word/2010/wordprocessingDrawing" xmlns:wp="http://schemas.openxmlformats.org/drawingml/2006/wordprocessingDrawing" xmlns:w10="urn:schemas-microsoft-com:office:word" xmlns:w="http://schemas.openxmlformats.org/wordprocessingml/2006/main" xmlns:w14="http://schemas.microsoft.com/office/word/2010/wordml" xmlns:w15="http://schemas.microsoft.com/office/word/2012/wordml" xmlns:wpg="http://schemas.microsoft.com/office/word/2010/wordprocessingGroup" xmlns:wpi="http://schemas.microsoft.com/office/word/2010/wordprocessingInk" xmlns:wne="http://schemas.microsoft.com/office/word/2006/wordml" xmlns:wps="http://schemas.microsoft.com/office/word/2010/wordprocessingShape" mc:Ignorable="w14 w15 wp14">
+<w:hdr xmlns:wpc="http://schemas.microsoft.com/office/word/2010/wordprocessingCanvas" xmlns:cx="http://schemas.microsoft.com/office/drawing/2014/chartex" xmlns:cx1="http://schemas.microsoft.com/office/drawing/2015/9/8/chartex" xmlns:cx2="http://schemas.microsoft.com/office/drawing/2015/10/21/chartex" xmlns:cx3="http://schemas.microsoft.com/office/drawing/2016/5/9/chartex" xmlns:cx4="http://schemas.microsoft.com/office/drawing/2016/5/10/chartex" xmlns:cx5="http://schemas.microsoft.com/office/drawing/2016/5/11/chartex" xmlns:cx6="http://schemas.microsoft.com/office/drawing/2016/5/12/chartex" xmlns:cx7="http://schemas.microsoft.com/office/drawing/2016/5/13/chartex" xmlns:cx8="http://schemas.microsoft.com/office/drawing/2016/5/14/chartex" xmlns:mc="http://schemas.openxmlformats.org/markup-compatibility/2006" xmlns:aink="http://schemas.microsoft.com/office/drawing/2016/ink" xmlns:am3d="http://schemas.microsoft.com/office/drawing/2017/model3d" xmlns:o="urn:schemas-microsoft-com:office:office" xmlns:r="http://schemas.openxmlformats.org/officeDocument/2006/relationships" xmlns:m="http://schemas.openxmlformats.org/officeDocument/2006/math" xmlns:v="urn:schemas-microsoft-com:vml" xmlns:wp14="http://schemas.microsoft.com/office/word/2010/wordprocessingDrawing" xmlns:wp="http://schemas.openxmlformats.org/drawingml/2006/wordprocessingDrawing" xmlns:w10="urn:schemas-microsoft-com:office:word" xmlns:w="http://schemas.openxmlformats.org/wordprocessingml/2006/main" xmlns:w14="http://schemas.microsoft.com/office/word/2010/wordml" xmlns:w15="http://schemas.microsoft.com/office/word/2012/wordml" xmlns:w16cid="http://schemas.microsoft.com/office/word/2016/wordml/cid" xmlns:w16se="http://schemas.microsoft.com/office/word/2015/wordml/symex" xmlns:wpg="http://schemas.microsoft.com/office/word/2010/wordprocessingGroup" xmlns:wpi="http://schemas.microsoft.com/office/word/2010/wordprocessingInk" xmlns:wne="http://schemas.microsoft.com/office/word/2006/wordml" xmlns:wps="http://schemas.microsoft.com/office/word/2010/wordprocessingShape" mc:Ignorable="w14 w15 w16se w16cid wp14">
   <w:p>
     <w:pPr>
       <w:pStyle w:val="Encabezado"/>
@@ -1649,8 +1560,8 @@
 </file>
 
 <file path=word/numbering.xml><?xml version="1.0" encoding="utf-8"?>
-<w:numbering xmlns:wpc="http://schemas.microsoft.com/office/word/2010/wordprocessingCanvas" xmlns:mc="http://schemas.openxmlformats.org/markup-compatibility/2006" xmlns:o="urn:schemas-microsoft-com:office:office" xmlns:r="http://schemas.openxmlformats.org/officeDocument/2006/relationships" xmlns:m="http://schemas.openxmlformats.org/officeDocument/2006/math" xmlns:v="urn:schemas-microsoft-com:vml" xmlns:wp14="http://schemas.microsoft.com/office/word/2010/wordprocessingDrawing" xmlns:wp="http://schemas.openxmlformats.org/drawingml/2006/wordprocessingDrawing" xmlns:w10="urn:schemas-microsoft-com:office:word" xmlns:w="http://schemas.openxmlformats.org/wordprocessingml/2006/main" xmlns:w14="http://schemas.microsoft.com/office/word/2010/wordml" xmlns:w15="http://schemas.microsoft.com/office/word/2012/wordml" xmlns:wpg="http://schemas.microsoft.com/office/word/2010/wordprocessingGroup" xmlns:wpi="http://schemas.microsoft.com/office/word/2010/wordprocessingInk" xmlns:wne="http://schemas.microsoft.com/office/word/2006/wordml" xmlns:wps="http://schemas.microsoft.com/office/word/2010/wordprocessingShape" mc:Ignorable="w14 w15 wp14">
-  <w:abstractNum w:abstractNumId="0">
+<w:numbering xmlns:wpc="http://schemas.microsoft.com/office/word/2010/wordprocessingCanvas" xmlns:cx="http://schemas.microsoft.com/office/drawing/2014/chartex" xmlns:cx1="http://schemas.microsoft.com/office/drawing/2015/9/8/chartex" xmlns:cx2="http://schemas.microsoft.com/office/drawing/2015/10/21/chartex" xmlns:cx3="http://schemas.microsoft.com/office/drawing/2016/5/9/chartex" xmlns:cx4="http://schemas.microsoft.com/office/drawing/2016/5/10/chartex" xmlns:cx5="http://schemas.microsoft.com/office/drawing/2016/5/11/chartex" xmlns:cx6="http://schemas.microsoft.com/office/drawing/2016/5/12/chartex" xmlns:cx7="http://schemas.microsoft.com/office/drawing/2016/5/13/chartex" xmlns:cx8="http://schemas.microsoft.com/office/drawing/2016/5/14/chartex" xmlns:mc="http://schemas.openxmlformats.org/markup-compatibility/2006" xmlns:aink="http://schemas.microsoft.com/office/drawing/2016/ink" xmlns:am3d="http://schemas.microsoft.com/office/drawing/2017/model3d" xmlns:o="urn:schemas-microsoft-com:office:office" xmlns:r="http://schemas.openxmlformats.org/officeDocument/2006/relationships" xmlns:m="http://schemas.openxmlformats.org/officeDocument/2006/math" xmlns:v="urn:schemas-microsoft-com:vml" xmlns:wp14="http://schemas.microsoft.com/office/word/2010/wordprocessingDrawing" xmlns:wp="http://schemas.openxmlformats.org/drawingml/2006/wordprocessingDrawing" xmlns:w10="urn:schemas-microsoft-com:office:word" xmlns:w="http://schemas.openxmlformats.org/wordprocessingml/2006/main" xmlns:w14="http://schemas.microsoft.com/office/word/2010/wordml" xmlns:w15="http://schemas.microsoft.com/office/word/2012/wordml" xmlns:w16cid="http://schemas.microsoft.com/office/word/2016/wordml/cid" xmlns:w16se="http://schemas.microsoft.com/office/word/2015/wordml/symex" xmlns:wpg="http://schemas.microsoft.com/office/word/2010/wordprocessingGroup" xmlns:wpi="http://schemas.microsoft.com/office/word/2010/wordprocessingInk" xmlns:wne="http://schemas.microsoft.com/office/word/2006/wordml" xmlns:wps="http://schemas.microsoft.com/office/word/2010/wordprocessingShape" mc:Ignorable="w14 w15 w16se w16cid wp14">
+  <w:abstractNum w:abstractNumId="0" w15:restartNumberingAfterBreak="0">
     <w:nsid w:val="00736D7A"/>
     <w:multiLevelType w:val="hybridMultilevel"/>
     <w:tmpl w:val="805E3EA2"/>
@@ -1763,7 +1674,7 @@
       </w:rPr>
     </w:lvl>
   </w:abstractNum>
-  <w:abstractNum w:abstractNumId="1">
+  <w:abstractNum w:abstractNumId="1" w15:restartNumberingAfterBreak="0">
     <w:nsid w:val="16C94E5B"/>
     <w:multiLevelType w:val="hybridMultilevel"/>
     <w:tmpl w:val="17A6BB20"/>
@@ -1876,7 +1787,7 @@
       </w:rPr>
     </w:lvl>
   </w:abstractNum>
-  <w:abstractNum w:abstractNumId="2">
+  <w:abstractNum w:abstractNumId="2" w15:restartNumberingAfterBreak="0">
     <w:nsid w:val="21CC463A"/>
     <w:multiLevelType w:val="hybridMultilevel"/>
     <w:tmpl w:val="DAA45482"/>
@@ -1989,7 +1900,7 @@
       </w:rPr>
     </w:lvl>
   </w:abstractNum>
-  <w:abstractNum w:abstractNumId="3">
+  <w:abstractNum w:abstractNumId="3" w15:restartNumberingAfterBreak="0">
     <w:nsid w:val="391469DA"/>
     <w:multiLevelType w:val="hybridMultilevel"/>
     <w:tmpl w:val="3D88EF34"/>
@@ -2102,7 +2013,7 @@
       </w:rPr>
     </w:lvl>
   </w:abstractNum>
-  <w:abstractNum w:abstractNumId="4">
+  <w:abstractNum w:abstractNumId="4" w15:restartNumberingAfterBreak="0">
     <w:nsid w:val="58173740"/>
     <w:multiLevelType w:val="multilevel"/>
     <w:tmpl w:val="080A001F"/>
@@ -2188,7 +2099,7 @@
       </w:pPr>
     </w:lvl>
   </w:abstractNum>
-  <w:abstractNum w:abstractNumId="5">
+  <w:abstractNum w:abstractNumId="5" w15:restartNumberingAfterBreak="0">
     <w:nsid w:val="5B6201A0"/>
     <w:multiLevelType w:val="hybridMultilevel"/>
     <w:tmpl w:val="E58496BC"/>
@@ -2301,7 +2212,7 @@
       </w:rPr>
     </w:lvl>
   </w:abstractNum>
-  <w:abstractNum w:abstractNumId="6">
+  <w:abstractNum w:abstractNumId="6" w15:restartNumberingAfterBreak="0">
     <w:nsid w:val="600D1359"/>
     <w:multiLevelType w:val="hybridMultilevel"/>
     <w:tmpl w:val="C074A7B6"/>
@@ -2439,7 +2350,7 @@
 </file>
 
 <file path=word/styles.xml><?xml version="1.0" encoding="utf-8"?>
-<w:styles xmlns:mc="http://schemas.openxmlformats.org/markup-compatibility/2006" xmlns:r="http://schemas.openxmlformats.org/officeDocument/2006/relationships" xmlns:w="http://schemas.openxmlformats.org/wordprocessingml/2006/main" xmlns:w14="http://schemas.microsoft.com/office/word/2010/wordml" xmlns:w15="http://schemas.microsoft.com/office/word/2012/wordml" mc:Ignorable="w14 w15">
+<w:styles xmlns:mc="http://schemas.openxmlformats.org/markup-compatibility/2006" xmlns:r="http://schemas.openxmlformats.org/officeDocument/2006/relationships" xmlns:w="http://schemas.openxmlformats.org/wordprocessingml/2006/main" xmlns:w14="http://schemas.microsoft.com/office/word/2010/wordml" xmlns:w15="http://schemas.microsoft.com/office/word/2012/wordml" xmlns:w16cid="http://schemas.microsoft.com/office/word/2016/wordml/cid" xmlns:w16se="http://schemas.microsoft.com/office/word/2015/wordml/symex" mc:Ignorable="w14 w15 w16se w16cid">
   <w:docDefaults>
     <w:rPrDefault>
       <w:rPr>
@@ -2455,7 +2366,7 @@
       </w:pPr>
     </w:pPrDefault>
   </w:docDefaults>
-  <w:latentStyles w:defLockedState="0" w:defUIPriority="99" w:defSemiHidden="0" w:defUnhideWhenUsed="0" w:defQFormat="0" w:count="371">
+  <w:latentStyles w:defLockedState="0" w:defUIPriority="99" w:defSemiHidden="0" w:defUnhideWhenUsed="0" w:defQFormat="0" w:count="375">
     <w:lsdException w:name="Normal" w:uiPriority="0" w:qFormat="1"/>
     <w:lsdException w:name="heading 1" w:uiPriority="9" w:qFormat="1"/>
     <w:lsdException w:name="heading 2" w:semiHidden="1" w:uiPriority="9" w:unhideWhenUsed="1" w:qFormat="1"/>
@@ -2561,7 +2472,6 @@
     <w:lsdException w:name="HTML Sample" w:semiHidden="1" w:unhideWhenUsed="1"/>
     <w:lsdException w:name="HTML Typewriter" w:semiHidden="1" w:unhideWhenUsed="1"/>
     <w:lsdException w:name="HTML Variable" w:semiHidden="1" w:unhideWhenUsed="1"/>
-    <w:lsdException w:name="Normal Table" w:semiHidden="1" w:unhideWhenUsed="1"/>
     <w:lsdException w:name="annotation subject" w:semiHidden="1" w:unhideWhenUsed="1"/>
     <w:lsdException w:name="No List" w:semiHidden="1" w:unhideWhenUsed="1"/>
     <w:lsdException w:name="Outline List 1" w:semiHidden="1" w:unhideWhenUsed="1"/>
@@ -2605,10 +2515,8 @@
     <w:lsdException w:name="Table Elegant" w:semiHidden="1" w:unhideWhenUsed="1"/>
     <w:lsdException w:name="Table Professional" w:semiHidden="1" w:unhideWhenUsed="1"/>
     <w:lsdException w:name="Table Subtle 1" w:semiHidden="1" w:unhideWhenUsed="1"/>
-    <w:lsdException w:name="Table Subtle 2" w:semiHidden="1" w:unhideWhenUsed="1"/>
     <w:lsdException w:name="Table Web 1" w:semiHidden="1" w:unhideWhenUsed="1"/>
     <w:lsdException w:name="Table Web 2" w:semiHidden="1" w:unhideWhenUsed="1"/>
-    <w:lsdException w:name="Table Web 3" w:semiHidden="1" w:unhideWhenUsed="1"/>
     <w:lsdException w:name="Balloon Text" w:semiHidden="1" w:unhideWhenUsed="1"/>
     <w:lsdException w:name="Table Grid" w:uiPriority="39"/>
     <w:lsdException w:name="Table Theme" w:semiHidden="1" w:unhideWhenUsed="1"/>
@@ -2827,6 +2735,10 @@
     <w:lsdException w:name="List Table 5 Dark Accent 6" w:uiPriority="50"/>
     <w:lsdException w:name="List Table 6 Colorful Accent 6" w:uiPriority="51"/>
     <w:lsdException w:name="List Table 7 Colorful Accent 6" w:uiPriority="52"/>
+    <w:lsdException w:name="Mention" w:semiHidden="1" w:unhideWhenUsed="1"/>
+    <w:lsdException w:name="Smart Hyperlink" w:semiHidden="1" w:unhideWhenUsed="1"/>
+    <w:lsdException w:name="Hashtag" w:semiHidden="1" w:unhideWhenUsed="1"/>
+    <w:lsdException w:name="Unresolved Mention" w:semiHidden="1" w:unhideWhenUsed="1"/>
   </w:latentStyles>
   <w:style w:type="paragraph" w:default="1" w:styleId="Normal">
     <w:name w:val="Normal"/>
@@ -2868,7 +2780,6 @@
       <w:spacing w:after="0" w:line="240" w:lineRule="auto"/>
     </w:pPr>
     <w:tblPr>
-      <w:tblInd w:w="0" w:type="dxa"/>
       <w:tblBorders>
         <w:top w:val="single" w:sz="4" w:space="0" w:color="auto"/>
         <w:left w:val="single" w:sz="4" w:space="0" w:color="auto"/>
@@ -2877,12 +2788,6 @@
         <w:insideH w:val="single" w:sz="4" w:space="0" w:color="auto"/>
         <w:insideV w:val="single" w:sz="4" w:space="0" w:color="auto"/>
       </w:tblBorders>
-      <w:tblCellMar>
-        <w:top w:w="0" w:type="dxa"/>
-        <w:left w:w="108" w:type="dxa"/>
-        <w:bottom w:w="0" w:type="dxa"/>
-        <w:right w:w="108" w:type="dxa"/>
-      </w:tblCellMar>
     </w:tblPr>
   </w:style>
   <w:style w:type="paragraph" w:styleId="Prrafodelista">
@@ -2907,13 +2812,6 @@
     <w:tblPr>
       <w:tblStyleRowBandSize w:val="1"/>
       <w:tblStyleColBandSize w:val="1"/>
-      <w:tblInd w:w="0" w:type="dxa"/>
-      <w:tblCellMar>
-        <w:top w:w="0" w:type="dxa"/>
-        <w:left w:w="108" w:type="dxa"/>
-        <w:bottom w:w="0" w:type="dxa"/>
-        <w:right w:w="108" w:type="dxa"/>
-      </w:tblCellMar>
     </w:tblPr>
     <w:tblStylePr w:type="firstRow">
       <w:rPr>
@@ -3034,7 +2932,6 @@
     <w:tblPr>
       <w:tblStyleRowBandSize w:val="1"/>
       <w:tblStyleColBandSize w:val="1"/>
-      <w:tblInd w:w="0" w:type="dxa"/>
       <w:tblBorders>
         <w:top w:val="single" w:sz="4" w:space="0" w:color="999999" w:themeColor="text1" w:themeTint="66"/>
         <w:left w:val="single" w:sz="4" w:space="0" w:color="999999" w:themeColor="text1" w:themeTint="66"/>
@@ -3043,12 +2940,6 @@
         <w:insideH w:val="single" w:sz="4" w:space="0" w:color="999999" w:themeColor="text1" w:themeTint="66"/>
         <w:insideV w:val="single" w:sz="4" w:space="0" w:color="999999" w:themeColor="text1" w:themeTint="66"/>
       </w:tblBorders>
-      <w:tblCellMar>
-        <w:top w:w="0" w:type="dxa"/>
-        <w:left w:w="108" w:type="dxa"/>
-        <w:bottom w:w="0" w:type="dxa"/>
-        <w:right w:w="108" w:type="dxa"/>
-      </w:tblCellMar>
     </w:tblPr>
     <w:tblStylePr w:type="firstRow">
       <w:rPr>
@@ -3098,19 +2989,12 @@
     <w:tblPr>
       <w:tblStyleRowBandSize w:val="1"/>
       <w:tblStyleColBandSize w:val="1"/>
-      <w:tblInd w:w="0" w:type="dxa"/>
       <w:tblBorders>
         <w:top w:val="single" w:sz="2" w:space="0" w:color="666666" w:themeColor="text1" w:themeTint="99"/>
         <w:bottom w:val="single" w:sz="2" w:space="0" w:color="666666" w:themeColor="text1" w:themeTint="99"/>
         <w:insideH w:val="single" w:sz="2" w:space="0" w:color="666666" w:themeColor="text1" w:themeTint="99"/>
         <w:insideV w:val="single" w:sz="2" w:space="0" w:color="666666" w:themeColor="text1" w:themeTint="99"/>
       </w:tblBorders>
-      <w:tblCellMar>
-        <w:top w:w="0" w:type="dxa"/>
-        <w:left w:w="108" w:type="dxa"/>
-        <w:bottom w:w="0" w:type="dxa"/>
-        <w:right w:w="108" w:type="dxa"/>
-      </w:tblCellMar>
     </w:tblPr>
     <w:tblStylePr w:type="firstRow">
       <w:rPr>
@@ -3180,13 +3064,6 @@
     <w:tblPr>
       <w:tblStyleRowBandSize w:val="1"/>
       <w:tblStyleColBandSize w:val="1"/>
-      <w:tblInd w:w="0" w:type="dxa"/>
-      <w:tblCellMar>
-        <w:top w:w="0" w:type="dxa"/>
-        <w:left w:w="108" w:type="dxa"/>
-        <w:bottom w:w="0" w:type="dxa"/>
-        <w:right w:w="108" w:type="dxa"/>
-      </w:tblCellMar>
     </w:tblPr>
     <w:tblStylePr w:type="firstRow">
       <w:rPr>
@@ -3295,7 +3172,6 @@
     <w:tblPr>
       <w:tblStyleRowBandSize w:val="1"/>
       <w:tblStyleColBandSize w:val="1"/>
-      <w:tblInd w:w="0" w:type="dxa"/>
       <w:tblBorders>
         <w:top w:val="single" w:sz="4" w:space="0" w:color="666666" w:themeColor="text1" w:themeTint="99"/>
         <w:left w:val="single" w:sz="4" w:space="0" w:color="666666" w:themeColor="text1" w:themeTint="99"/>
@@ -3304,12 +3180,6 @@
         <w:insideH w:val="single" w:sz="4" w:space="0" w:color="666666" w:themeColor="text1" w:themeTint="99"/>
         <w:insideV w:val="single" w:sz="4" w:space="0" w:color="666666" w:themeColor="text1" w:themeTint="99"/>
       </w:tblBorders>
-      <w:tblCellMar>
-        <w:top w:w="0" w:type="dxa"/>
-        <w:left w:w="108" w:type="dxa"/>
-        <w:bottom w:w="0" w:type="dxa"/>
-        <w:right w:w="108" w:type="dxa"/>
-      </w:tblCellMar>
     </w:tblPr>
     <w:tblStylePr w:type="firstRow">
       <w:rPr>

</xml_diff>